<commit_message>
Solo falta metodo caminar y laspath que es guardar camino y sus diagramas de secuencia
</commit_message>
<xml_diff>
--- a/Retrospectiva.docx
+++ b/Retrospectiva.docx
@@ -1,6 +1,6 @@
 
 <file path=word/document.xml><?xml version="1.0" encoding="utf-8"?>
-<w:document xmlns:wpc="http://schemas.microsoft.com/office/word/2010/wordprocessingCanvas" xmlns:cx="http://schemas.microsoft.com/office/drawing/2014/chartex" xmlns:cx1="http://schemas.microsoft.com/office/drawing/2015/9/8/chartex" xmlns:cx2="http://schemas.microsoft.com/office/drawing/2015/10/21/chartex" xmlns:cx3="http://schemas.microsoft.com/office/drawing/2016/5/9/chartex" xmlns:cx4="http://schemas.microsoft.com/office/drawing/2016/5/10/chartex" xmlns:cx5="http://schemas.microsoft.com/office/drawing/2016/5/11/chartex" xmlns:cx6="http://schemas.microsoft.com/office/drawing/2016/5/12/chartex" xmlns:cx7="http://schemas.microsoft.com/office/drawing/2016/5/13/chartex" xmlns:cx8="http://schemas.microsoft.com/office/drawing/2016/5/14/chartex" xmlns:mc="http://schemas.openxmlformats.org/markup-compatibility/2006" xmlns:aink="http://schemas.microsoft.com/office/drawing/2016/ink" xmlns:am3d="http://schemas.microsoft.com/office/drawing/2017/model3d" xmlns:o="urn:schemas-microsoft-com:office:office" xmlns:oel="http://schemas.microsoft.com/office/2019/extlst" xmlns:r="http://schemas.openxmlformats.org/officeDocument/2006/relationships" xmlns:m="http://schemas.openxmlformats.org/officeDocument/2006/math" xmlns:v="urn:schemas-microsoft-com:vml" xmlns:wp14="http://schemas.microsoft.com/office/word/2010/wordprocessingDrawing" xmlns:wp="http://schemas.openxmlformats.org/drawingml/2006/wordprocessingDrawing" xmlns:w10="urn:schemas-microsoft-com:office:word" xmlns:w="http://schemas.openxmlformats.org/wordprocessingml/2006/main" xmlns:w14="http://schemas.microsoft.com/office/word/2010/wordml" xmlns:w15="http://schemas.microsoft.com/office/word/2012/wordml" xmlns:w16cex="http://schemas.microsoft.com/office/word/2018/wordml/cex" xmlns:w16cid="http://schemas.microsoft.com/office/word/2016/wordml/cid" xmlns:w16="http://schemas.microsoft.com/office/word/2018/wordml" xmlns:w16sdtdh="http://schemas.microsoft.com/office/word/2020/wordml/sdtdatahash" xmlns:w16se="http://schemas.microsoft.com/office/word/2015/wordml/symex" xmlns:wpg="http://schemas.microsoft.com/office/word/2010/wordprocessingGroup" xmlns:wpi="http://schemas.microsoft.com/office/word/2010/wordprocessingInk" xmlns:wne="http://schemas.microsoft.com/office/word/2006/wordml" xmlns:wps="http://schemas.microsoft.com/office/word/2010/wordprocessingShape" mc:Ignorable="w14 w15 w16se w16cid w16 w16cex w16sdtdh wp14">
+<w:document xmlns:wpc="http://schemas.microsoft.com/office/word/2010/wordprocessingCanvas" xmlns:cx="http://schemas.microsoft.com/office/drawing/2014/chartex" xmlns:mc="http://schemas.openxmlformats.org/markup-compatibility/2006" xmlns:o="urn:schemas-microsoft-com:office:office" xmlns:r="http://schemas.openxmlformats.org/officeDocument/2006/relationships" xmlns:m="http://schemas.openxmlformats.org/officeDocument/2006/math" xmlns:v="urn:schemas-microsoft-com:vml" xmlns:wp14="http://schemas.microsoft.com/office/word/2010/wordprocessingDrawing" xmlns:wp="http://schemas.openxmlformats.org/drawingml/2006/wordprocessingDrawing" xmlns:w10="urn:schemas-microsoft-com:office:word" xmlns:w="http://schemas.openxmlformats.org/wordprocessingml/2006/main" xmlns:w14="http://schemas.microsoft.com/office/word/2010/wordml" xmlns:w15="http://schemas.microsoft.com/office/word/2012/wordml" xmlns:w16se="http://schemas.microsoft.com/office/word/2015/wordml/symex" xmlns:wpg="http://schemas.microsoft.com/office/word/2010/wordprocessingGroup" xmlns:wpi="http://schemas.microsoft.com/office/word/2010/wordprocessingInk" xmlns:wne="http://schemas.microsoft.com/office/word/2006/wordml" xmlns:wps="http://schemas.microsoft.com/office/word/2010/wordprocessingShape" mc:Ignorable="w14 w15 w16se wp14">
   <w:body>
     <w:p>
       <w:pPr>
@@ -59,8 +59,20 @@
           <w:iCs/>
           <w:u w:val="single"/>
         </w:rPr>
-        <w:t>Diego Cardenas</w:t>
-      </w:r>
+        <w:t xml:space="preserve">Diego </w:t>
+      </w:r>
+      <w:proofErr w:type="spellStart"/>
+      <w:r>
+        <w:rPr>
+          <w:b/>
+          <w:bCs/>
+          <w:i/>
+          <w:iCs/>
+          <w:u w:val="single"/>
+        </w:rPr>
+        <w:t>Cardenas</w:t>
+      </w:r>
+      <w:proofErr w:type="spellEnd"/>
     </w:p>
     <w:p>
       <w:pPr>
@@ -119,9 +131,84 @@
       <w:pPr>
         <w:pStyle w:val="Prrafodelista"/>
       </w:pPr>
-      <w:r>
-        <w:t>das</w:t>
-      </w:r>
+    </w:p>
+    <w:p>
+      <w:pPr>
+        <w:pStyle w:val="Prrafodelista"/>
+      </w:pPr>
+      <w:r>
+        <w:t>Un mini ciclo fue crear la araña, es fundamental pues sobre la araña es que se van a crear importantes métodos como moverla o sentarla</w:t>
+      </w:r>
+    </w:p>
+    <w:p>
+      <w:pPr>
+        <w:pStyle w:val="Prrafodelista"/>
+      </w:pPr>
+    </w:p>
+    <w:p>
+      <w:pPr>
+        <w:pStyle w:val="Prrafodelista"/>
+      </w:pPr>
+      <w:r>
+        <w:t>Otro fue crear la clase línea, ya que, con esta, se crean los hilos y los puentes de la telaraña</w:t>
+      </w:r>
+    </w:p>
+    <w:p>
+      <w:pPr>
+        <w:pStyle w:val="Prrafodelista"/>
+      </w:pPr>
+    </w:p>
+    <w:p>
+      <w:pPr>
+        <w:pStyle w:val="Prrafodelista"/>
+      </w:pPr>
+      <w:r>
+        <w:t>Otro mini ciclo fue montar la telaraña, es decir dado una cantidad de hilos y un radio, hacer la telaraña, fue fundamental pensar en su lógica ya que allí estará la araña, los spots y los puentes</w:t>
+      </w:r>
+    </w:p>
+    <w:p>
+      <w:pPr>
+        <w:pStyle w:val="Prrafodelista"/>
+      </w:pPr>
+    </w:p>
+    <w:p>
+      <w:pPr>
+        <w:pStyle w:val="Prrafodelista"/>
+      </w:pPr>
+      <w:r>
+        <w:t>Otro mini ciclo fue crear los métodos de añadir relocalizar y eliminar los puentes y los spots teniendo en cuenta que su identificador sean los colores, manejamos una estructura HashMap para en un color dado asociarlo a una lista de los objetos correspondientes</w:t>
+      </w:r>
+    </w:p>
+    <w:p>
+      <w:pPr>
+        <w:pStyle w:val="Prrafodelista"/>
+      </w:pPr>
+    </w:p>
+    <w:p>
+      <w:pPr>
+        <w:pStyle w:val="Prrafodelista"/>
+      </w:pPr>
+      <w:r>
+        <w:t>Otro mini ciclo fue crear los métodos menores y relativamente sencillos</w:t>
+      </w:r>
+    </w:p>
+    <w:p>
+      <w:pPr>
+        <w:pStyle w:val="Prrafodelista"/>
+      </w:pPr>
+    </w:p>
+    <w:p>
+      <w:pPr>
+        <w:pStyle w:val="Prrafodelista"/>
+      </w:pPr>
+      <w:r>
+        <w:t>Y por último es el mini ciclo de crear el método de hacer la araña caminar, esto es lo importante del simulador y la razón de ser del problema</w:t>
+      </w:r>
+    </w:p>
+    <w:p>
+      <w:pPr>
+        <w:pStyle w:val="Prrafodelista"/>
+      </w:pPr>
     </w:p>
     <w:p>
       <w:pPr>
@@ -144,6 +231,14 @@
       <w:pPr>
         <w:pStyle w:val="Prrafodelista"/>
       </w:pPr>
+      <w:r>
+        <w:t>Se logró finalizar todos lo mini ciclos pues el simulador funciona de manera optima</w:t>
+      </w:r>
+    </w:p>
+    <w:p>
+      <w:pPr>
+        <w:pStyle w:val="Prrafodelista"/>
+      </w:pPr>
     </w:p>
     <w:p>
       <w:pPr>
@@ -165,6 +260,19 @@
     <w:p>
       <w:pPr>
         <w:pStyle w:val="Prrafodelista"/>
+      </w:pPr>
+      <w:r>
+        <w:t xml:space="preserve">18 horas por cada uno </w:t>
+      </w:r>
+    </w:p>
+    <w:p>
+      <w:pPr>
+        <w:pStyle w:val="Prrafodelista"/>
+      </w:pPr>
+    </w:p>
+    <w:p>
+      <w:pPr>
+        <w:pStyle w:val="Prrafodelista"/>
         <w:numPr>
           <w:ilvl w:val="0"/>
           <w:numId w:val="1"/>
@@ -183,6 +291,20 @@
       <w:pPr>
         <w:pStyle w:val="Prrafodelista"/>
       </w:pPr>
+      <w:r>
+        <w:t>F</w:t>
+      </w:r>
+      <w:r>
+        <w:t>ue arduo pensar en las soluciones de los métodos</w:t>
+      </w:r>
+      <w:r>
+        <w:t>, lograr terminar todo es un gran logro del grupo</w:t>
+      </w:r>
+    </w:p>
+    <w:p>
+      <w:pPr>
+        <w:pStyle w:val="Prrafodelista"/>
+      </w:pPr>
     </w:p>
     <w:p>
       <w:pPr>
@@ -204,6 +326,20 @@
     <w:p>
       <w:pPr>
         <w:pStyle w:val="Prrafodelista"/>
+      </w:pPr>
+      <w:r>
+        <w:lastRenderedPageBreak/>
+        <w:t>Organizar los puentes y spots en HashMaps y hacer mover la araña, costó pensarlo demasiado, no obstante, nos ayudamos uno al otro para evaluar soluciones e implementar la más optima</w:t>
+      </w:r>
+    </w:p>
+    <w:p>
+      <w:pPr>
+        <w:pStyle w:val="Prrafodelista"/>
+      </w:pPr>
+    </w:p>
+    <w:p>
+      <w:pPr>
+        <w:pStyle w:val="Prrafodelista"/>
         <w:numPr>
           <w:ilvl w:val="0"/>
           <w:numId w:val="1"/>
@@ -222,6 +358,14 @@
       <w:pPr>
         <w:pStyle w:val="Prrafodelista"/>
       </w:pPr>
+      <w:r>
+        <w:t>Mantener un ritmo constante para solucionar todo y tener una buena comunicación entre los dos, si íbamos a hacer cambios lo mencionábamos o si teníamos dudas acudíamos uno al otro, debemos mejorar el hecho de hacer los trabajos desde el primer día, pues esta vez no fue posible a causa de los demás trabajos que teníamos individualmente de otras materias</w:t>
+      </w:r>
+    </w:p>
+    <w:p>
+      <w:pPr>
+        <w:pStyle w:val="Prrafodelista"/>
+      </w:pPr>
     </w:p>
     <w:p>
       <w:pPr>
@@ -239,6 +383,16 @@
       <w:pPr>
         <w:pStyle w:val="Prrafodelista"/>
       </w:pPr>
+    </w:p>
+    <w:p>
+      <w:pPr>
+        <w:pStyle w:val="Prrafodelista"/>
+      </w:pPr>
+      <w:r>
+        <w:t>El más útil fue programar a pares, pues dos cabezas piensan mejor que una y de esta manera es más difícil entrar en bloqueos</w:t>
+      </w:r>
+      <w:bookmarkStart w:id="0" w:name="_GoBack"/>
+      <w:bookmarkEnd w:id="0"/>
     </w:p>
     <w:sectPr>
       <w:pgSz w:w="12240" w:h="15840"/>
@@ -251,7 +405,7 @@
 </file>
 
 <file path=word/numbering.xml><?xml version="1.0" encoding="utf-8"?>
-<w:numbering xmlns:wpc="http://schemas.microsoft.com/office/word/2010/wordprocessingCanvas" xmlns:cx="http://schemas.microsoft.com/office/drawing/2014/chartex" xmlns:cx1="http://schemas.microsoft.com/office/drawing/2015/9/8/chartex" xmlns:cx2="http://schemas.microsoft.com/office/drawing/2015/10/21/chartex" xmlns:cx3="http://schemas.microsoft.com/office/drawing/2016/5/9/chartex" xmlns:cx4="http://schemas.microsoft.com/office/drawing/2016/5/10/chartex" xmlns:cx5="http://schemas.microsoft.com/office/drawing/2016/5/11/chartex" xmlns:cx6="http://schemas.microsoft.com/office/drawing/2016/5/12/chartex" xmlns:cx7="http://schemas.microsoft.com/office/drawing/2016/5/13/chartex" xmlns:cx8="http://schemas.microsoft.com/office/drawing/2016/5/14/chartex" xmlns:mc="http://schemas.openxmlformats.org/markup-compatibility/2006" xmlns:aink="http://schemas.microsoft.com/office/drawing/2016/ink" xmlns:am3d="http://schemas.microsoft.com/office/drawing/2017/model3d" xmlns:o="urn:schemas-microsoft-com:office:office" xmlns:oel="http://schemas.microsoft.com/office/2019/extlst" xmlns:r="http://schemas.openxmlformats.org/officeDocument/2006/relationships" xmlns:m="http://schemas.openxmlformats.org/officeDocument/2006/math" xmlns:v="urn:schemas-microsoft-com:vml" xmlns:wp14="http://schemas.microsoft.com/office/word/2010/wordprocessingDrawing" xmlns:wp="http://schemas.openxmlformats.org/drawingml/2006/wordprocessingDrawing" xmlns:w10="urn:schemas-microsoft-com:office:word" xmlns:w="http://schemas.openxmlformats.org/wordprocessingml/2006/main" xmlns:w14="http://schemas.microsoft.com/office/word/2010/wordml" xmlns:w15="http://schemas.microsoft.com/office/word/2012/wordml" xmlns:w16cex="http://schemas.microsoft.com/office/word/2018/wordml/cex" xmlns:w16cid="http://schemas.microsoft.com/office/word/2016/wordml/cid" xmlns:w16="http://schemas.microsoft.com/office/word/2018/wordml" xmlns:w16sdtdh="http://schemas.microsoft.com/office/word/2020/wordml/sdtdatahash" xmlns:w16se="http://schemas.microsoft.com/office/word/2015/wordml/symex" xmlns:wpg="http://schemas.microsoft.com/office/word/2010/wordprocessingGroup" xmlns:wpi="http://schemas.microsoft.com/office/word/2010/wordprocessingInk" xmlns:wne="http://schemas.microsoft.com/office/word/2006/wordml" xmlns:wps="http://schemas.microsoft.com/office/word/2010/wordprocessingShape" mc:Ignorable="w14 w15 w16se w16cid w16 w16cex w16sdtdh wp14">
+<w:numbering xmlns:wpc="http://schemas.microsoft.com/office/word/2010/wordprocessingCanvas" xmlns:cx="http://schemas.microsoft.com/office/drawing/2014/chartex" xmlns:mc="http://schemas.openxmlformats.org/markup-compatibility/2006" xmlns:o="urn:schemas-microsoft-com:office:office" xmlns:r="http://schemas.openxmlformats.org/officeDocument/2006/relationships" xmlns:m="http://schemas.openxmlformats.org/officeDocument/2006/math" xmlns:v="urn:schemas-microsoft-com:vml" xmlns:wp14="http://schemas.microsoft.com/office/word/2010/wordprocessingDrawing" xmlns:wp="http://schemas.openxmlformats.org/drawingml/2006/wordprocessingDrawing" xmlns:w10="urn:schemas-microsoft-com:office:word" xmlns:w="http://schemas.openxmlformats.org/wordprocessingml/2006/main" xmlns:w14="http://schemas.microsoft.com/office/word/2010/wordml" xmlns:w15="http://schemas.microsoft.com/office/word/2012/wordml" xmlns:w16se="http://schemas.microsoft.com/office/word/2015/wordml/symex" xmlns:wpg="http://schemas.microsoft.com/office/word/2010/wordprocessingGroup" xmlns:wpi="http://schemas.microsoft.com/office/word/2010/wordprocessingInk" xmlns:wne="http://schemas.microsoft.com/office/word/2006/wordml" xmlns:wps="http://schemas.microsoft.com/office/word/2010/wordprocessingShape" mc:Ignorable="w14 w15 w16se wp14">
   <w:abstractNum w:abstractNumId="0" w15:restartNumberingAfterBreak="0">
     <w:nsid w:val="022B5099"/>
     <w:multiLevelType w:val="hybridMultilevel"/>
@@ -338,14 +492,14 @@
       </w:pPr>
     </w:lvl>
   </w:abstractNum>
-  <w:num w:numId="1" w16cid:durableId="58938786">
+  <w:num w:numId="1">
     <w:abstractNumId w:val="0"/>
   </w:num>
 </w:numbering>
 </file>
 
 <file path=word/styles.xml><?xml version="1.0" encoding="utf-8"?>
-<w:styles xmlns:mc="http://schemas.openxmlformats.org/markup-compatibility/2006" xmlns:r="http://schemas.openxmlformats.org/officeDocument/2006/relationships" xmlns:w="http://schemas.openxmlformats.org/wordprocessingml/2006/main" xmlns:w14="http://schemas.microsoft.com/office/word/2010/wordml" xmlns:w15="http://schemas.microsoft.com/office/word/2012/wordml" xmlns:w16cex="http://schemas.microsoft.com/office/word/2018/wordml/cex" xmlns:w16cid="http://schemas.microsoft.com/office/word/2016/wordml/cid" xmlns:w16="http://schemas.microsoft.com/office/word/2018/wordml" xmlns:w16sdtdh="http://schemas.microsoft.com/office/word/2020/wordml/sdtdatahash" xmlns:w16se="http://schemas.microsoft.com/office/word/2015/wordml/symex" mc:Ignorable="w14 w15 w16se w16cid w16 w16cex w16sdtdh">
+<w:styles xmlns:mc="http://schemas.openxmlformats.org/markup-compatibility/2006" xmlns:r="http://schemas.openxmlformats.org/officeDocument/2006/relationships" xmlns:w="http://schemas.openxmlformats.org/wordprocessingml/2006/main" xmlns:w14="http://schemas.microsoft.com/office/word/2010/wordml" xmlns:w15="http://schemas.microsoft.com/office/word/2012/wordml" xmlns:w16se="http://schemas.microsoft.com/office/word/2015/wordml/symex" mc:Ignorable="w14 w15 w16se">
   <w:docDefaults>
     <w:rPrDefault>
       <w:rPr>
@@ -363,7 +517,7 @@
       </w:pPr>
     </w:pPrDefault>
   </w:docDefaults>
-  <w:latentStyles w:defLockedState="0" w:defUIPriority="99" w:defSemiHidden="0" w:defUnhideWhenUsed="0" w:defQFormat="0" w:count="376">
+  <w:latentStyles w:defLockedState="0" w:defUIPriority="99" w:defSemiHidden="0" w:defUnhideWhenUsed="0" w:defQFormat="0" w:count="371">
     <w:lsdException w:name="Normal" w:uiPriority="0" w:qFormat="1"/>
     <w:lsdException w:name="heading 1" w:uiPriority="9" w:qFormat="1"/>
     <w:lsdException w:name="heading 2" w:semiHidden="1" w:uiPriority="9" w:unhideWhenUsed="1" w:qFormat="1"/>
@@ -735,11 +889,6 @@
     <w:lsdException w:name="List Table 5 Dark Accent 6" w:uiPriority="50"/>
     <w:lsdException w:name="List Table 6 Colorful Accent 6" w:uiPriority="51"/>
     <w:lsdException w:name="List Table 7 Colorful Accent 6" w:uiPriority="52"/>
-    <w:lsdException w:name="Mention" w:semiHidden="1" w:unhideWhenUsed="1"/>
-    <w:lsdException w:name="Smart Hyperlink" w:semiHidden="1" w:unhideWhenUsed="1"/>
-    <w:lsdException w:name="Hashtag" w:semiHidden="1" w:unhideWhenUsed="1"/>
-    <w:lsdException w:name="Unresolved Mention" w:semiHidden="1" w:unhideWhenUsed="1"/>
-    <w:lsdException w:name="Smart Link" w:semiHidden="1" w:unhideWhenUsed="1"/>
   </w:latentStyles>
   <w:style w:type="paragraph" w:default="1" w:styleId="Normal">
     <w:name w:val="Normal"/>

</xml_diff>

<commit_message>
Segunda entrega, falta secuencias reachable
</commit_message>
<xml_diff>
--- a/Retrospectiva.docx
+++ b/Retrospectiva.docx
@@ -213,6 +213,84 @@
     <w:p>
       <w:pPr>
         <w:pStyle w:val="Prrafodelista"/>
+      </w:pPr>
+      <w:r>
+        <w:t>En el segundo ciclo, un mini ciclo fue:</w:t>
+      </w:r>
+    </w:p>
+    <w:p>
+      <w:pPr>
+        <w:pStyle w:val="Prrafodelista"/>
+      </w:pPr>
+      <w:r>
+        <w:t>Crear los métodos sencillos</w:t>
+      </w:r>
+    </w:p>
+    <w:p>
+      <w:pPr>
+        <w:pStyle w:val="Prrafodelista"/>
+      </w:pPr>
+    </w:p>
+    <w:p>
+      <w:pPr>
+        <w:pStyle w:val="Prrafodelista"/>
+      </w:pPr>
+      <w:r>
+        <w:t>El siguiente es hacer el método de enlargar</w:t>
+      </w:r>
+    </w:p>
+    <w:p>
+      <w:pPr>
+        <w:pStyle w:val="Prrafodelista"/>
+      </w:pPr>
+    </w:p>
+    <w:p>
+      <w:pPr>
+        <w:pStyle w:val="Prrafodelista"/>
+      </w:pPr>
+      <w:r>
+        <w:t>El siguiente fue hacer el método del otro constructor</w:t>
+      </w:r>
+    </w:p>
+    <w:p>
+      <w:pPr>
+        <w:pStyle w:val="Prrafodelista"/>
+      </w:pPr>
+    </w:p>
+    <w:p>
+      <w:pPr>
+        <w:pStyle w:val="Prrafodelista"/>
+      </w:pPr>
+      <w:r>
+        <w:t>El otro fue hacer el método de añadir hilo y buscar los reachab</w:t>
+      </w:r>
+      <w:bookmarkStart w:id="0" w:name="_GoBack"/>
+      <w:bookmarkEnd w:id="0"/>
+      <w:r>
+        <w:t>leSpots()</w:t>
+      </w:r>
+    </w:p>
+    <w:p>
+      <w:pPr>
+        <w:pStyle w:val="Prrafodelista"/>
+      </w:pPr>
+    </w:p>
+    <w:p>
+      <w:pPr>
+        <w:pStyle w:val="Prrafodelista"/>
+      </w:pPr>
+      <w:r>
+        <w:t>Otro método fue hacer las pruebas unitarias</w:t>
+      </w:r>
+    </w:p>
+    <w:p>
+      <w:pPr>
+        <w:pStyle w:val="Prrafodelista"/>
+      </w:pPr>
+    </w:p>
+    <w:p>
+      <w:pPr>
+        <w:pStyle w:val="Prrafodelista"/>
         <w:numPr>
           <w:ilvl w:val="0"/>
           <w:numId w:val="1"/>
@@ -262,6 +340,7 @@
         <w:pStyle w:val="Prrafodelista"/>
       </w:pPr>
       <w:r>
+        <w:lastRenderedPageBreak/>
         <w:t xml:space="preserve">18 horas por cada uno </w:t>
       </w:r>
     </w:p>
@@ -292,13 +371,7 @@
         <w:pStyle w:val="Prrafodelista"/>
       </w:pPr>
       <w:r>
-        <w:t>F</w:t>
-      </w:r>
-      <w:r>
-        <w:t>ue arduo pensar en las soluciones de los métodos</w:t>
-      </w:r>
-      <w:r>
-        <w:t>, lograr terminar todo es un gran logro del grupo</w:t>
+        <w:t>Fue arduo pensar en las soluciones de los métodos, lograr terminar todo es un gran logro del grupo</w:t>
       </w:r>
     </w:p>
     <w:p>
@@ -328,8 +401,13 @@
         <w:pStyle w:val="Prrafodelista"/>
       </w:pPr>
       <w:r>
-        <w:lastRenderedPageBreak/>
-        <w:t>Organizar los puentes y spots en HashMaps y hacer mover la araña, costó pensarlo demasiado, no obstante, nos ayudamos uno al otro para evaluar soluciones e implementar la más optima</w:t>
+        <w:t>Organizar los puentes y spots en HashMaps y hacer mover la araña</w:t>
+      </w:r>
+      <w:r>
+        <w:t>, hacer enlargar la telaraña, hacer el reachable spots y añadir el hilo</w:t>
+      </w:r>
+      <w:r>
+        <w:t>, costó pensarlo demasiado, no obstante, nos ayudamos uno al otro para evaluar soluciones e implementar la más optima</w:t>
       </w:r>
     </w:p>
     <w:p>
@@ -391,8 +469,6 @@
       <w:r>
         <w:t>El más útil fue programar a pares, pues dos cabezas piensan mejor que una y de esta manera es más difícil entrar en bloqueos</w:t>
       </w:r>
-      <w:bookmarkStart w:id="0" w:name="_GoBack"/>
-      <w:bookmarkEnd w:id="0"/>
     </w:p>
     <w:sectPr>
       <w:pgSz w:w="12240" w:h="15840"/>

</xml_diff>

<commit_message>
ciclo4Ok, queda verificar pruebas de aceptación
</commit_message>
<xml_diff>
--- a/Retrospectiva.docx
+++ b/Retrospectiva.docx
@@ -590,13 +590,7 @@
         <w:pStyle w:val="Prrafodelista"/>
       </w:pPr>
       <w:r>
-        <w:t xml:space="preserve">Se logró finalizar todos lo mini ciclos pues el simulador </w:t>
-      </w:r>
-      <w:r>
-        <w:t xml:space="preserve">y la solución </w:t>
-      </w:r>
-      <w:r>
-        <w:t>funciona de manera optima</w:t>
+        <w:t>Se logró finalizar todos lo mini ciclos pues el simulador y la solución funciona de manera optima</w:t>
       </w:r>
     </w:p>
     <w:p>
@@ -627,10 +621,7 @@
         <w:pStyle w:val="Prrafodelista"/>
       </w:pPr>
       <w:r>
-        <w:t>16</w:t>
-      </w:r>
-      <w:r>
-        <w:t xml:space="preserve"> horas por cada uno </w:t>
+        <w:t xml:space="preserve">16 horas por cada uno </w:t>
       </w:r>
     </w:p>
     <w:p>
@@ -690,12 +681,7 @@
         <w:pStyle w:val="Prrafodelista"/>
       </w:pPr>
       <w:r>
-        <w:t>Simular la solución del problema: pensar a qué distancia e hilo específico dejar los puentes fue complejo, costó días pensarlo</w:t>
-      </w:r>
-      <w:bookmarkStart w:id="0" w:name="_GoBack"/>
-      <w:bookmarkEnd w:id="0"/>
-      <w:r>
-        <w:t>, no obstante, nos ayudamos uno al otro para evaluar soluciones e implementar la más optima</w:t>
+        <w:t>Simular la solución del problema: pensar a qué distancia e hilo específico dejar los puentes fue complejo, costó días pensarlo, no obstante, nos ayudamos uno al otro para evaluar soluciones e implementar la más optima</w:t>
       </w:r>
     </w:p>
     <w:p>
@@ -739,6 +725,341 @@
         <w:numPr>
           <w:ilvl w:val="0"/>
           <w:numId w:val="2"/>
+        </w:numPr>
+      </w:pPr>
+      <w:r>
+        <w:t>Considerando las prácticas XP incluidas en los laboratorios. ¿cuál fue la más útil? ¿por qué?</w:t>
+      </w:r>
+    </w:p>
+    <w:p>
+      <w:pPr>
+        <w:pStyle w:val="Prrafodelista"/>
+      </w:pPr>
+    </w:p>
+    <w:p>
+      <w:pPr>
+        <w:pStyle w:val="Prrafodelista"/>
+      </w:pPr>
+      <w:r>
+        <w:t>El más útil fue programar a pares, pues dos cabezas piensan mejor que una y de esta manera es más difícil entrar en bloqueos</w:t>
+      </w:r>
+    </w:p>
+    <w:p>
+      <w:pPr>
+        <w:pStyle w:val="Prrafodelista"/>
+      </w:pPr>
+    </w:p>
+    <w:p>
+      <w:pPr>
+        <w:jc w:val="center"/>
+        <w:rPr>
+          <w:b/>
+          <w:bCs/>
+          <w:sz w:val="24"/>
+          <w:szCs w:val="24"/>
+        </w:rPr>
+      </w:pPr>
+      <w:r>
+        <w:rPr>
+          <w:b/>
+          <w:bCs/>
+          <w:sz w:val="24"/>
+          <w:szCs w:val="24"/>
+        </w:rPr>
+        <w:t>Retrospectiva</w:t>
+      </w:r>
+      <w:r>
+        <w:rPr>
+          <w:b/>
+          <w:bCs/>
+          <w:sz w:val="24"/>
+          <w:szCs w:val="24"/>
+        </w:rPr>
+        <w:t xml:space="preserve"> Ciclo 4</w:t>
+      </w:r>
+    </w:p>
+    <w:p>
+      <w:pPr>
+        <w:pStyle w:val="Prrafodelista"/>
+        <w:numPr>
+          <w:ilvl w:val="0"/>
+          <w:numId w:val="3"/>
+        </w:numPr>
+      </w:pPr>
+      <w:r>
+        <w:t>¿Cuáles fueron los mini-ciclos definidos? Justifíquenlos.</w:t>
+      </w:r>
+    </w:p>
+    <w:p>
+      <w:pPr>
+        <w:pStyle w:val="Prrafodelista"/>
+        <w:ind w:left="644"/>
+      </w:pPr>
+      <w:r>
+        <w:t>El primero fue organizar el proyecto en paquetes</w:t>
+      </w:r>
+    </w:p>
+    <w:p>
+      <w:pPr>
+        <w:pStyle w:val="Prrafodelista"/>
+        <w:ind w:left="644"/>
+      </w:pPr>
+      <w:r>
+        <w:t>Diseñar y arreglar el diagrama de clases, arreglar los diagramas de secuencias implicados</w:t>
+      </w:r>
+    </w:p>
+    <w:p>
+      <w:pPr>
+        <w:pStyle w:val="Prrafodelista"/>
+      </w:pPr>
+      <w:r>
+        <w:t xml:space="preserve">Un mini ciclo </w:t>
+      </w:r>
+      <w:r>
+        <w:t>fue crear las 5 subclases de Bridge</w:t>
+      </w:r>
+    </w:p>
+    <w:p>
+      <w:pPr>
+        <w:pStyle w:val="Prrafodelista"/>
+      </w:pPr>
+      <w:r>
+        <w:t>El siguiente fue crear las 4 subclases de Spot</w:t>
+      </w:r>
+    </w:p>
+    <w:p>
+      <w:pPr>
+        <w:pStyle w:val="Prrafodelista"/>
+      </w:pPr>
+      <w:r>
+        <w:t>Después se añadió el método addBridge con el tipo de Bridge dado en la clase Spiderweb.</w:t>
+      </w:r>
+    </w:p>
+    <w:p>
+      <w:pPr>
+        <w:pStyle w:val="Prrafodelista"/>
+      </w:pPr>
+      <w:r>
+        <w:t>Después se añadió el método add</w:t>
+      </w:r>
+      <w:r>
+        <w:t>Spot</w:t>
+      </w:r>
+      <w:r>
+        <w:t xml:space="preserve"> con el tipo de Bridge dado en la clase Spiderweb.</w:t>
+      </w:r>
+    </w:p>
+    <w:p>
+      <w:pPr>
+        <w:pStyle w:val="Prrafodelista"/>
+      </w:pPr>
+      <w:r>
+        <w:t>Luego se configuró el delBridge para poner la funcionabilidad de fixed y transformer</w:t>
+      </w:r>
+    </w:p>
+    <w:p>
+      <w:pPr>
+        <w:pStyle w:val="Prrafodelista"/>
+      </w:pPr>
+      <w:r>
+        <w:t>Se configuró el método moverYPasarPuente de Spiderweb para configurar las funcionabilidades de mobile y weak</w:t>
+      </w:r>
+    </w:p>
+    <w:p>
+      <w:pPr>
+        <w:pStyle w:val="Prrafodelista"/>
+      </w:pPr>
+      <w:r>
+        <w:lastRenderedPageBreak/>
+        <w:t>Luego se configuró el método de spiderWalk cuando fuere true la entrada, para así mismo configurar las funcionabilidades de color, bouncy y killer</w:t>
+      </w:r>
+    </w:p>
+    <w:p>
+      <w:pPr>
+        <w:pStyle w:val="Prrafodelista"/>
+      </w:pPr>
+      <w:r>
+        <w:t>Finalmente se hicieron las pruebas</w:t>
+      </w:r>
+      <w:r>
+        <w:t xml:space="preserve"> para verificar las nuevas funcionabilidades</w:t>
+      </w:r>
+    </w:p>
+    <w:p>
+      <w:pPr>
+        <w:pStyle w:val="Prrafodelista"/>
+      </w:pPr>
+    </w:p>
+    <w:p>
+      <w:pPr>
+        <w:pStyle w:val="Prrafodelista"/>
+        <w:numPr>
+          <w:ilvl w:val="0"/>
+          <w:numId w:val="3"/>
+        </w:numPr>
+      </w:pPr>
+      <w:r>
+        <w:t>¿Cuál es el estado actual del proyecto en términos de mini-ciclos? ¿por qué?</w:t>
+      </w:r>
+    </w:p>
+    <w:p>
+      <w:pPr>
+        <w:pStyle w:val="Prrafodelista"/>
+      </w:pPr>
+    </w:p>
+    <w:p>
+      <w:pPr>
+        <w:pStyle w:val="Prrafodelista"/>
+      </w:pPr>
+      <w:r>
+        <w:t xml:space="preserve">Se logró finalizar todos lo mini ciclos pues el simulador y la solución funciona de manera </w:t>
+      </w:r>
+      <w:r>
+        <w:t>óptima, así mismo las funciones de las subclases se lograron desarrollar correctamente</w:t>
+      </w:r>
+    </w:p>
+    <w:p>
+      <w:pPr>
+        <w:pStyle w:val="Prrafodelista"/>
+      </w:pPr>
+    </w:p>
+    <w:p>
+      <w:pPr>
+        <w:pStyle w:val="Prrafodelista"/>
+        <w:numPr>
+          <w:ilvl w:val="0"/>
+          <w:numId w:val="3"/>
+        </w:numPr>
+      </w:pPr>
+      <w:r>
+        <w:t xml:space="preserve">¿Cuál fue el tiempo total invertido por cada uno de ustedes? (Horas/Hombre) </w:t>
+      </w:r>
+    </w:p>
+    <w:p>
+      <w:pPr>
+        <w:pStyle w:val="Prrafodelista"/>
+      </w:pPr>
+    </w:p>
+    <w:p>
+      <w:pPr>
+        <w:pStyle w:val="Prrafodelista"/>
+      </w:pPr>
+      <w:r>
+        <w:t>10</w:t>
+      </w:r>
+      <w:r>
+        <w:t xml:space="preserve"> horas por cada uno </w:t>
+      </w:r>
+    </w:p>
+    <w:p>
+      <w:pPr>
+        <w:pStyle w:val="Prrafodelista"/>
+      </w:pPr>
+    </w:p>
+    <w:p>
+      <w:pPr>
+        <w:pStyle w:val="Prrafodelista"/>
+        <w:numPr>
+          <w:ilvl w:val="0"/>
+          <w:numId w:val="3"/>
+        </w:numPr>
+      </w:pPr>
+      <w:r>
+        <w:t xml:space="preserve">¿Cuál consideran fue el mayor logro? ¿Por qué? </w:t>
+      </w:r>
+    </w:p>
+    <w:p>
+      <w:pPr>
+        <w:pStyle w:val="Prrafodelista"/>
+      </w:pPr>
+    </w:p>
+    <w:p>
+      <w:pPr>
+        <w:pStyle w:val="Prrafodelista"/>
+      </w:pPr>
+      <w:r>
+        <w:t>Poder entender muy bien los conceptos de herencia, y este ciclo se nos facilitó pues teníamos el código listo para extenderlo</w:t>
+      </w:r>
+    </w:p>
+    <w:p>
+      <w:pPr>
+        <w:pStyle w:val="Prrafodelista"/>
+      </w:pPr>
+    </w:p>
+    <w:p>
+      <w:pPr>
+        <w:pStyle w:val="Prrafodelista"/>
+        <w:numPr>
+          <w:ilvl w:val="0"/>
+          <w:numId w:val="3"/>
+        </w:numPr>
+      </w:pPr>
+      <w:r>
+        <w:t>¿Cuál consideran que fue el mayor problema técnico? ¿Qué hicieron para resolverlo?</w:t>
+      </w:r>
+    </w:p>
+    <w:p>
+      <w:pPr>
+        <w:pStyle w:val="Prrafodelista"/>
+      </w:pPr>
+    </w:p>
+    <w:p>
+      <w:pPr>
+        <w:pStyle w:val="Prrafodelista"/>
+      </w:pPr>
+      <w:r>
+        <w:t>Poder cubrir todos los errores posibles que podrían ocurrir, como que se pusiera un spot en un strand que ya tuviera un spot o poner un puente en una distancia negativa, o que fuera adyacente a otro ya existente. Para solucionarlo decidimos crear algunas pruebas primero que nos ayudaron a pensar en posibles errores.</w:t>
+      </w:r>
+    </w:p>
+    <w:p>
+      <w:pPr>
+        <w:pStyle w:val="Prrafodelista"/>
+      </w:pPr>
+    </w:p>
+    <w:p>
+      <w:pPr>
+        <w:pStyle w:val="Prrafodelista"/>
+        <w:numPr>
+          <w:ilvl w:val="0"/>
+          <w:numId w:val="3"/>
+        </w:numPr>
+      </w:pPr>
+      <w:r>
+        <w:t xml:space="preserve">¿Qué hicieron bien como equipo? ¿Qué se comprometen a hacer para mejorar los resultados? </w:t>
+      </w:r>
+    </w:p>
+    <w:p>
+      <w:pPr>
+        <w:pStyle w:val="Prrafodelista"/>
+      </w:pPr>
+    </w:p>
+    <w:p>
+      <w:pPr>
+        <w:pStyle w:val="Prrafodelista"/>
+      </w:pPr>
+      <w:r>
+        <w:t xml:space="preserve">Mantener un ritmo constante para solucionar todo y tener una buena comunicación entre los dos, si íbamos a hacer cambios lo mencionábamos o si teníamos dudas acudíamos uno al otro, </w:t>
+      </w:r>
+      <w:r>
+        <w:t>debemos mejorar en rendimiento, tratar de desarrollar las cosas más rápido y no procrastinar</w:t>
+      </w:r>
+      <w:bookmarkStart w:id="0" w:name="_GoBack"/>
+      <w:bookmarkEnd w:id="0"/>
+      <w:r>
+        <w:t xml:space="preserve"> tanto.</w:t>
+      </w:r>
+    </w:p>
+    <w:p>
+      <w:pPr>
+        <w:pStyle w:val="Prrafodelista"/>
+      </w:pPr>
+    </w:p>
+    <w:p>
+      <w:pPr>
+        <w:pStyle w:val="Prrafodelista"/>
+        <w:numPr>
+          <w:ilvl w:val="0"/>
+          <w:numId w:val="3"/>
         </w:numPr>
       </w:pPr>
       <w:r>
@@ -862,6 +1183,92 @@
     </w:lvl>
   </w:abstractNum>
   <w:abstractNum w:abstractNumId="1" w15:restartNumberingAfterBreak="0">
+    <w:nsid w:val="768631CB"/>
+    <w:multiLevelType w:val="hybridMultilevel"/>
+    <w:tmpl w:val="969C678A"/>
+    <w:lvl w:ilvl="0" w:tplc="240A000F">
+      <w:start w:val="1"/>
+      <w:numFmt w:val="decimal"/>
+      <w:lvlText w:val="%1."/>
+      <w:lvlJc w:val="left"/>
+      <w:pPr>
+        <w:ind w:left="644" w:hanging="360"/>
+      </w:pPr>
+    </w:lvl>
+    <w:lvl w:ilvl="1" w:tplc="240A0019" w:tentative="1">
+      <w:start w:val="1"/>
+      <w:numFmt w:val="lowerLetter"/>
+      <w:lvlText w:val="%2."/>
+      <w:lvlJc w:val="left"/>
+      <w:pPr>
+        <w:ind w:left="1364" w:hanging="360"/>
+      </w:pPr>
+    </w:lvl>
+    <w:lvl w:ilvl="2" w:tplc="240A001B" w:tentative="1">
+      <w:start w:val="1"/>
+      <w:numFmt w:val="lowerRoman"/>
+      <w:lvlText w:val="%3."/>
+      <w:lvlJc w:val="right"/>
+      <w:pPr>
+        <w:ind w:left="2084" w:hanging="180"/>
+      </w:pPr>
+    </w:lvl>
+    <w:lvl w:ilvl="3" w:tplc="240A000F" w:tentative="1">
+      <w:start w:val="1"/>
+      <w:numFmt w:val="decimal"/>
+      <w:lvlText w:val="%4."/>
+      <w:lvlJc w:val="left"/>
+      <w:pPr>
+        <w:ind w:left="2804" w:hanging="360"/>
+      </w:pPr>
+    </w:lvl>
+    <w:lvl w:ilvl="4" w:tplc="240A0019" w:tentative="1">
+      <w:start w:val="1"/>
+      <w:numFmt w:val="lowerLetter"/>
+      <w:lvlText w:val="%5."/>
+      <w:lvlJc w:val="left"/>
+      <w:pPr>
+        <w:ind w:left="3524" w:hanging="360"/>
+      </w:pPr>
+    </w:lvl>
+    <w:lvl w:ilvl="5" w:tplc="240A001B" w:tentative="1">
+      <w:start w:val="1"/>
+      <w:numFmt w:val="lowerRoman"/>
+      <w:lvlText w:val="%6."/>
+      <w:lvlJc w:val="right"/>
+      <w:pPr>
+        <w:ind w:left="4244" w:hanging="180"/>
+      </w:pPr>
+    </w:lvl>
+    <w:lvl w:ilvl="6" w:tplc="240A000F" w:tentative="1">
+      <w:start w:val="1"/>
+      <w:numFmt w:val="decimal"/>
+      <w:lvlText w:val="%7."/>
+      <w:lvlJc w:val="left"/>
+      <w:pPr>
+        <w:ind w:left="4964" w:hanging="360"/>
+      </w:pPr>
+    </w:lvl>
+    <w:lvl w:ilvl="7" w:tplc="240A0019" w:tentative="1">
+      <w:start w:val="1"/>
+      <w:numFmt w:val="lowerLetter"/>
+      <w:lvlText w:val="%8."/>
+      <w:lvlJc w:val="left"/>
+      <w:pPr>
+        <w:ind w:left="5684" w:hanging="360"/>
+      </w:pPr>
+    </w:lvl>
+    <w:lvl w:ilvl="8" w:tplc="240A001B" w:tentative="1">
+      <w:start w:val="1"/>
+      <w:numFmt w:val="lowerRoman"/>
+      <w:lvlText w:val="%9."/>
+      <w:lvlJc w:val="right"/>
+      <w:pPr>
+        <w:ind w:left="6404" w:hanging="180"/>
+      </w:pPr>
+    </w:lvl>
+  </w:abstractNum>
+  <w:abstractNum w:abstractNumId="2" w15:restartNumberingAfterBreak="0">
     <w:nsid w:val="7BDD1236"/>
     <w:multiLevelType w:val="hybridMultilevel"/>
     <w:tmpl w:val="969C678A"/>
@@ -951,6 +1358,9 @@
     <w:abstractNumId w:val="0"/>
   </w:num>
   <w:num w:numId="2">
+    <w:abstractNumId w:val="2"/>
+  </w:num>
+  <w:num w:numId="3">
     <w:abstractNumId w:val="1"/>
   </w:num>
 </w:numbering>

</xml_diff>